<commit_message>
Modified crawler so that it follows at least one redirect and starts with the url: http://cs.utpa.edu as well as modified project report to include future plans on web search engine
</commit_message>
<xml_diff>
--- a/project-report.docx
+++ b/project-report.docx
@@ -6,10 +6,62 @@
       <w:r>
         <w:t>CSCI 6370: Information Retrieval</w:t>
       </w:r>
-    </w:p>
-    <w:p>
-      <w:r>
+      <w:r>
+        <w:tab/>
+      </w:r>
+      <w:r>
+        <w:tab/>
+      </w:r>
+      <w:r>
+        <w:tab/>
+      </w:r>
+      <w:r>
+        <w:tab/>
+      </w:r>
+      <w:r>
+        <w:tab/>
+      </w:r>
+      <w:r>
+        <w:tab/>
+        <w:t>Friday June 19, 2015</w:t>
+      </w:r>
+    </w:p>
+    <w:p>
+      <w:pPr>
+        <w:jc w:val="center"/>
+        <w:rPr>
+          <w:sz w:val="40"/>
+        </w:rPr>
+      </w:pPr>
+      <w:r>
+        <w:rPr>
+          <w:sz w:val="40"/>
+        </w:rPr>
         <w:t>Search Engine Phase One</w:t>
+      </w:r>
+    </w:p>
+    <w:p>
+      <w:r>
+        <w:rPr>
+          <w:b/>
+        </w:rPr>
+        <w:t xml:space="preserve">Objective:  </w:t>
+      </w:r>
+      <w:r>
+        <w:t xml:space="preserve">To build a web crawler that can visit a web page, analyze its links and recursively follow them with the intention of download up to 100 html/text documents to a folder called </w:t>
+      </w:r>
+      <w:proofErr w:type="spellStart"/>
+      <w:r>
+        <w:t>document_corpus</w:t>
+      </w:r>
+      <w:proofErr w:type="spellEnd"/>
+      <w:r>
+        <w:t xml:space="preserve"> which will in turn be analyzed at a second phase and build an inverted index for fast document retrieval. </w:t>
+      </w:r>
+    </w:p>
+    <w:p>
+      <w:r>
+        <w:t>In addition in this initial phase we also present a prototype for the user interface (UI) for this search engine.</w:t>
       </w:r>
     </w:p>
     <w:p>
@@ -36,13 +88,14 @@
         <w:tblLook w:val="04A0" w:firstRow="1" w:lastRow="0" w:firstColumn="1" w:lastColumn="0" w:noHBand="0" w:noVBand="1"/>
       </w:tblPr>
       <w:tblGrid>
-        <w:gridCol w:w="2155"/>
-        <w:gridCol w:w="7195"/>
+        <w:gridCol w:w="2335"/>
+        <w:gridCol w:w="1530"/>
+        <w:gridCol w:w="5485"/>
       </w:tblGrid>
       <w:tr>
         <w:tc>
           <w:tcPr>
-            <w:tcW w:w="2155" w:type="dxa"/>
+            <w:tcW w:w="2335" w:type="dxa"/>
           </w:tcPr>
           <w:p>
             <w:pPr>
@@ -52,7 +105,6 @@
             </w:pPr>
             <w:bookmarkStart w:id="0" w:name="OLE_LINK7"/>
             <w:bookmarkStart w:id="1" w:name="OLE_LINK8"/>
-            <w:bookmarkStart w:id="2" w:name="_GoBack"/>
             <w:r>
               <w:rPr>
                 <w:b/>
@@ -63,7 +115,25 @@
         </w:tc>
         <w:tc>
           <w:tcPr>
-            <w:tcW w:w="7195" w:type="dxa"/>
+            <w:tcW w:w="1530" w:type="dxa"/>
+          </w:tcPr>
+          <w:p>
+            <w:pPr>
+              <w:rPr>
+                <w:b/>
+              </w:rPr>
+            </w:pPr>
+            <w:r>
+              <w:rPr>
+                <w:b/>
+              </w:rPr>
+              <w:t>Student ID</w:t>
+            </w:r>
+          </w:p>
+        </w:tc>
+        <w:tc>
+          <w:tcPr>
+            <w:tcW w:w="5485" w:type="dxa"/>
           </w:tcPr>
           <w:p>
             <w:pPr>
@@ -83,7 +153,7 @@
       <w:tr>
         <w:tc>
           <w:tcPr>
-            <w:tcW w:w="2155" w:type="dxa"/>
+            <w:tcW w:w="2335" w:type="dxa"/>
           </w:tcPr>
           <w:p>
             <w:r>
@@ -93,7 +163,17 @@
         </w:tc>
         <w:tc>
           <w:tcPr>
-            <w:tcW w:w="7195" w:type="dxa"/>
+            <w:tcW w:w="1530" w:type="dxa"/>
+          </w:tcPr>
+          <w:p>
+            <w:r>
+              <w:t>10234425</w:t>
+            </w:r>
+          </w:p>
+        </w:tc>
+        <w:tc>
+          <w:tcPr>
+            <w:tcW w:w="5485" w:type="dxa"/>
           </w:tcPr>
           <w:p>
             <w:r>
@@ -105,7 +185,7 @@
       <w:tr>
         <w:tc>
           <w:tcPr>
-            <w:tcW w:w="2155" w:type="dxa"/>
+            <w:tcW w:w="2335" w:type="dxa"/>
           </w:tcPr>
           <w:p>
             <w:r>
@@ -115,14 +195,17 @@
         </w:tc>
         <w:tc>
           <w:tcPr>
-            <w:tcW w:w="7195" w:type="dxa"/>
+            <w:tcW w:w="1530" w:type="dxa"/>
+          </w:tcPr>
+          <w:p/>
+        </w:tc>
+        <w:tc>
+          <w:tcPr>
+            <w:tcW w:w="5485" w:type="dxa"/>
           </w:tcPr>
           <w:p>
             <w:r>
-              <w:t xml:space="preserve">Code Reviewer, Testing and </w:t>
-            </w:r>
-            <w:r>
-              <w:t>Design Improvements</w:t>
+              <w:t>Code Reviewer, Testing and Design Improvements</w:t>
             </w:r>
           </w:p>
         </w:tc>
@@ -130,7 +213,7 @@
       <w:tr>
         <w:tc>
           <w:tcPr>
-            <w:tcW w:w="2155" w:type="dxa"/>
+            <w:tcW w:w="2335" w:type="dxa"/>
           </w:tcPr>
           <w:p>
             <w:proofErr w:type="spellStart"/>
@@ -143,24 +226,28 @@
             </w:r>
             <w:proofErr w:type="spellStart"/>
             <w:r>
-              <w:t>Divu</w:t>
+              <w:t>Vuppala</w:t>
             </w:r>
             <w:proofErr w:type="spellEnd"/>
           </w:p>
         </w:tc>
         <w:tc>
           <w:tcPr>
-            <w:tcW w:w="7195" w:type="dxa"/>
+            <w:tcW w:w="1530" w:type="dxa"/>
           </w:tcPr>
           <w:p>
             <w:r>
-              <w:t xml:space="preserve">Technology research – </w:t>
+              <w:t>20331466</w:t>
             </w:r>
+          </w:p>
+        </w:tc>
+        <w:tc>
+          <w:tcPr>
+            <w:tcW w:w="5485" w:type="dxa"/>
+          </w:tcPr>
+          <w:p>
             <w:r>
-              <w:t xml:space="preserve">Python </w:t>
-            </w:r>
-            <w:r>
-              <w:t>Libraries and Framework</w:t>
+              <w:t>Technology research – Python Libraries and Framework</w:t>
             </w:r>
           </w:p>
         </w:tc>
@@ -168,7 +255,7 @@
       <w:tr>
         <w:tc>
           <w:tcPr>
-            <w:tcW w:w="2155" w:type="dxa"/>
+            <w:tcW w:w="2335" w:type="dxa"/>
           </w:tcPr>
           <w:p>
             <w:proofErr w:type="spellStart"/>
@@ -179,30 +266,32 @@
             <w:r>
               <w:t xml:space="preserve"> </w:t>
             </w:r>
-            <w:proofErr w:type="spellStart"/>
             <w:r>
-              <w:t>Ch</w:t>
+              <w:t>Choppadandi</w:t>
             </w:r>
-            <w:proofErr w:type="spellEnd"/>
+            <w:bookmarkStart w:id="2" w:name="_GoBack"/>
+            <w:bookmarkEnd w:id="2"/>
           </w:p>
         </w:tc>
         <w:tc>
           <w:tcPr>
-            <w:tcW w:w="7195" w:type="dxa"/>
+            <w:tcW w:w="1530" w:type="dxa"/>
+          </w:tcPr>
+          <w:p/>
+        </w:tc>
+        <w:tc>
+          <w:tcPr>
+            <w:tcW w:w="5485" w:type="dxa"/>
           </w:tcPr>
           <w:p>
             <w:r>
-              <w:t>Functional Testing</w:t>
-            </w:r>
-            <w:r>
-              <w:t xml:space="preserve"> of search engine</w:t>
+              <w:t>Functional Testing of search engine</w:t>
             </w:r>
           </w:p>
         </w:tc>
       </w:tr>
       <w:bookmarkEnd w:id="0"/>
       <w:bookmarkEnd w:id="1"/>
-      <w:bookmarkEnd w:id="2"/>
     </w:tbl>
     <w:p>
       <w:pPr>
@@ -247,10 +336,44 @@
     </w:p>
     <w:p>
       <w:r>
-        <w:t>As one can imagine, the core of this phase is</w:t>
-      </w:r>
-      <w:r>
-        <w:t xml:space="preserve"> our web crawler which was written in python due to its simplicity and the massive amount of networking/web libraries readily available. In our web crawler for instance, we are using “Requests: HTTP for Humans”</w:t>
+        <w:t xml:space="preserve">As one can imagine, the </w:t>
+      </w:r>
+      <w:r>
+        <w:rPr>
+          <w:u w:val="single"/>
+        </w:rPr>
+        <w:t>core</w:t>
+      </w:r>
+      <w:r>
+        <w:t xml:space="preserve"> of this phase is</w:t>
+      </w:r>
+      <w:r>
+        <w:t xml:space="preserve"> our </w:t>
+      </w:r>
+      <w:r>
+        <w:rPr>
+          <w:u w:val="single"/>
+        </w:rPr>
+        <w:t>web crawler</w:t>
+      </w:r>
+      <w:r>
+        <w:t xml:space="preserve"> which was written in python due to its simplicity and the massive amount of networking/web libraries readily available. In our web crawler for instance, we are using</w:t>
+      </w:r>
+      <w:r>
+        <w:t xml:space="preserve"> the library</w:t>
+      </w:r>
+      <w:r>
+        <w:t xml:space="preserve"> “</w:t>
+      </w:r>
+      <w:r>
+        <w:rPr>
+          <w:b/>
+          <w:i/>
+        </w:rPr>
+        <w:t>Requests</w:t>
+      </w:r>
+      <w:r>
+        <w:t>: HTTP for Humans”</w:t>
       </w:r>
       <w:r>
         <w:rPr>
@@ -290,7 +413,13 @@
         </w:r>
       </w:hyperlink>
       <w:r>
-        <w:t>&gt;) . Another interesting library we are using is called “</w:t>
+        <w:t xml:space="preserve">&gt;) . </w:t>
+      </w:r>
+      <w:r>
+        <w:t>On top of these previously mentioned libraries, we are also using one c</w:t>
+      </w:r>
+      <w:r>
+        <w:t>alled “</w:t>
       </w:r>
       <w:proofErr w:type="spellStart"/>
       <w:r>
@@ -317,13 +446,9 @@
       <w:r>
         <w:t xml:space="preserve"> (assumes the initial </w:t>
       </w:r>
-      <w:proofErr w:type="spellStart"/>
-      <w:proofErr w:type="gramStart"/>
-      <w:r>
-        <w:t>url</w:t>
-      </w:r>
-      <w:proofErr w:type="spellEnd"/>
-      <w:proofErr w:type="gramEnd"/>
+      <w:r>
+        <w:t>URL</w:t>
+      </w:r>
       <w:r>
         <w:t xml:space="preserve"> is accessible and can be downloaded)</w:t>
       </w:r>
@@ -366,7 +491,19 @@
         <w:t xml:space="preserve"> remember that we visited it and</w:t>
       </w:r>
       <w:r>
-        <w:t xml:space="preserve"> proceed to parse it and</w:t>
+        <w:t xml:space="preserve"> proceed to </w:t>
+      </w:r>
+      <w:r>
+        <w:t>write it</w:t>
+      </w:r>
+      <w:r>
+        <w:t xml:space="preserve"> to disk and </w:t>
+      </w:r>
+      <w:r>
+        <w:t xml:space="preserve">parse it </w:t>
+      </w:r>
+      <w:r>
+        <w:t>to</w:t>
       </w:r>
       <w:r>
         <w:t xml:space="preserve"> find all of the relevant hyper-</w:t>
@@ -378,7 +515,16 @@
         <w:t xml:space="preserve"> on this page.</w:t>
       </w:r>
       <w:r>
-        <w:t xml:space="preserve"> If we fail to download the page we mark it as a bad link.</w:t>
+        <w:t xml:space="preserve"> If we fail to download</w:t>
+      </w:r>
+      <w:r>
+        <w:t>/write to disk</w:t>
+      </w:r>
+      <w:r>
+        <w:t xml:space="preserve"> we mark it as a bad</w:t>
+      </w:r>
+      <w:r>
+        <w:t xml:space="preserve"> URL.</w:t>
       </w:r>
     </w:p>
     <w:p>
@@ -434,6 +580,7 @@
         <w:rPr>
           <w:b/>
         </w:rPr>
+        <w:lastRenderedPageBreak/>
         <w:t>Restricted d</w:t>
       </w:r>
       <w:r>
@@ -483,11 +630,7 @@
         <w:t xml:space="preserve">: </w:t>
       </w:r>
       <w:r>
-        <w:t xml:space="preserve">When parsing an HTML document, it is very common to find relative links to other documents served from the same web server. This web crawler keeps </w:t>
-      </w:r>
-      <w:r>
-        <w:lastRenderedPageBreak/>
-        <w:t>track of the current web page and builds an absolute URL if needed. This increases the success rate of documents fetched.</w:t>
+        <w:t>When parsing an HTML document, it is very common to find relative links to other documents served from the same web server. This web crawler keeps track of the current web page and builds an absolute URL if needed. This increases the success rate of documents fetched.</w:t>
       </w:r>
     </w:p>
     <w:p>
@@ -521,14 +664,17 @@
       </w:r>
     </w:p>
     <w:p>
+      <w:pPr>
+        <w:keepNext/>
+      </w:pPr>
       <w:r>
         <w:rPr>
           <w:noProof/>
         </w:rPr>
         <w:drawing>
-          <wp:inline distT="0" distB="0" distL="0" distR="0" wp14:anchorId="15A29733" wp14:editId="7F072012">
-            <wp:extent cx="5084859" cy="3782679"/>
-            <wp:effectExtent l="0" t="0" r="1905" b="8890"/>
+          <wp:inline distT="0" distB="0" distL="0" distR="0" wp14:anchorId="7AB181C2" wp14:editId="06CBEC76">
+            <wp:extent cx="4606636" cy="3426924"/>
+            <wp:effectExtent l="0" t="0" r="3810" b="2540"/>
             <wp:docPr id="3" name="Picture 3"/>
             <wp:cNvGraphicFramePr>
               <a:graphicFrameLocks xmlns:a="http://schemas.openxmlformats.org/drawingml/2006/main" noChangeAspect="1"/>
@@ -549,7 +695,7 @@
                   <pic:spPr>
                     <a:xfrm>
                       <a:off x="0" y="0"/>
-                      <a:ext cx="5126866" cy="3813928"/>
+                      <a:ext cx="4650228" cy="3459352"/>
                     </a:xfrm>
                     <a:prstGeom prst="rect">
                       <a:avLst/>
@@ -563,73 +709,81 @@
       </w:r>
     </w:p>
     <w:p>
-      <w:r>
-        <w:t xml:space="preserve">As per the search engine front end, as it was previously mentioned in the opening paragraph, it consists </w:t>
-      </w:r>
-      <w:proofErr w:type="gramStart"/>
-      <w:r>
-        <w:t>of</w:t>
-      </w:r>
-      <w:proofErr w:type="gramEnd"/>
-      <w:r>
-        <w:t xml:space="preserve"> a simple web site running in Django which presents an HTML form and allows the user to enter a query string which is then parsed and returned by the web server.</w:t>
+      <w:pPr>
+        <w:pStyle w:val="Caption"/>
+      </w:pPr>
+      <w:r>
+        <w:t xml:space="preserve">Figure </w:t>
+      </w:r>
+      <w:fldSimple w:instr=" SEQ Figure \* ARABIC ">
+        <w:r>
+          <w:rPr>
+            <w:noProof/>
+          </w:rPr>
+          <w:t>1</w:t>
+        </w:r>
+      </w:fldSimple>
+      <w:r>
+        <w:t xml:space="preserve">: Sample run of the </w:t>
+      </w:r>
+      <w:proofErr w:type="spellStart"/>
+      <w:r>
+        <w:t>webcrawler</w:t>
+      </w:r>
+      <w:proofErr w:type="spellEnd"/>
+      <w:r>
+        <w:t>. At the end of the run, it displays a summary of how many links it visited and how many URLS were flagged as bad (page not found or not a text/html file was found)</w:t>
+      </w:r>
+    </w:p>
+    <w:p>
+      <w:r>
+        <w:t>As per the search engine front end, as it was previously mentioned in the opening paragraph, it consists of a simple web site running in Django which presents an HTML form and allows the user to enter a query string which is then parsed and returned by the web server.</w:t>
+      </w:r>
+    </w:p>
+    <w:p>
+      <w:r>
+        <w:t xml:space="preserve">The way this works, is that one first has to run the Django web server (python3 manage.py </w:t>
+      </w:r>
+      <w:proofErr w:type="spellStart"/>
+      <w:r>
+        <w:t>runserver</w:t>
+      </w:r>
+      <w:proofErr w:type="spellEnd"/>
+      <w:r>
+        <w:t xml:space="preserve">) which will in turn listen on port 8000 by default. Once it’s up and running, all that is left to do is open a web browser and go to </w:t>
+      </w:r>
+      <w:hyperlink r:id="rId10" w:history="1">
+        <w:r>
+          <w:rPr>
+            <w:rStyle w:val="Hyperlink"/>
+          </w:rPr>
+          <w:t>http://localhost:8000</w:t>
+        </w:r>
+      </w:hyperlink>
+      <w:r>
+        <w:t xml:space="preserve"> (see screenshot)</w:t>
+      </w:r>
+    </w:p>
+    <w:p>
+      <w:r>
+        <w:lastRenderedPageBreak/>
+        <w:t xml:space="preserve">The plan is that on phase two, we will take this input and following the vector space model convert it into a query vector that we can use to find keywords on our inverted index. </w:t>
       </w:r>
     </w:p>
     <w:p/>
     <w:p>
+      <w:pPr>
+        <w:keepNext/>
+      </w:pPr>
       <w:r>
         <w:rPr>
           <w:noProof/>
         </w:rPr>
-        <w:lastRenderedPageBreak/>
         <w:drawing>
-          <wp:inline distT="0" distB="0" distL="0" distR="0" wp14:anchorId="5A17EA8E" wp14:editId="15E8CB18">
-            <wp:extent cx="4905955" cy="3171050"/>
-            <wp:effectExtent l="0" t="0" r="0" b="0"/>
+          <wp:inline distT="0" distB="0" distL="0" distR="0" wp14:anchorId="4857BD46" wp14:editId="69051266">
+            <wp:extent cx="3913909" cy="2529825"/>
+            <wp:effectExtent l="0" t="0" r="0" b="4445"/>
             <wp:docPr id="1" name="Picture 1"/>
-            <wp:cNvGraphicFramePr>
-              <a:graphicFrameLocks xmlns:a="http://schemas.openxmlformats.org/drawingml/2006/main" noChangeAspect="1"/>
-            </wp:cNvGraphicFramePr>
-            <a:graphic xmlns:a="http://schemas.openxmlformats.org/drawingml/2006/main">
-              <a:graphicData uri="http://schemas.openxmlformats.org/drawingml/2006/picture">
-                <pic:pic xmlns:pic="http://schemas.openxmlformats.org/drawingml/2006/picture">
-                  <pic:nvPicPr>
-                    <pic:cNvPr id="1" name=""/>
-                    <pic:cNvPicPr/>
-                  </pic:nvPicPr>
-                  <pic:blipFill>
-                    <a:blip r:embed="rId10"/>
-                    <a:stretch>
-                      <a:fillRect/>
-                    </a:stretch>
-                  </pic:blipFill>
-                  <pic:spPr>
-                    <a:xfrm>
-                      <a:off x="0" y="0"/>
-                      <a:ext cx="4923624" cy="3182471"/>
-                    </a:xfrm>
-                    <a:prstGeom prst="rect">
-                      <a:avLst/>
-                    </a:prstGeom>
-                  </pic:spPr>
-                </pic:pic>
-              </a:graphicData>
-            </a:graphic>
-          </wp:inline>
-        </w:drawing>
-      </w:r>
-    </w:p>
-    <w:p/>
-    <w:p>
-      <w:r>
-        <w:rPr>
-          <w:noProof/>
-        </w:rPr>
-        <w:drawing>
-          <wp:inline distT="0" distB="0" distL="0" distR="0" wp14:anchorId="36471CAA" wp14:editId="588E3232">
-            <wp:extent cx="4937760" cy="3211127"/>
-            <wp:effectExtent l="0" t="0" r="0" b="8890"/>
-            <wp:docPr id="2" name="Picture 2"/>
             <wp:cNvGraphicFramePr>
               <a:graphicFrameLocks xmlns:a="http://schemas.openxmlformats.org/drawingml/2006/main" noChangeAspect="1"/>
             </wp:cNvGraphicFramePr>
@@ -649,7 +803,7 @@
                   <pic:spPr>
                     <a:xfrm>
                       <a:off x="0" y="0"/>
-                      <a:ext cx="4953713" cy="3221502"/>
+                      <a:ext cx="3943056" cy="2548665"/>
                     </a:xfrm>
                     <a:prstGeom prst="rect">
                       <a:avLst/>
@@ -660,6 +814,90 @@
             </a:graphic>
           </wp:inline>
         </w:drawing>
+      </w:r>
+    </w:p>
+    <w:p>
+      <w:pPr>
+        <w:pStyle w:val="Caption"/>
+      </w:pPr>
+      <w:r>
+        <w:t xml:space="preserve">Figure </w:t>
+      </w:r>
+      <w:fldSimple w:instr=" SEQ Figure \* ARABIC ">
+        <w:r>
+          <w:rPr>
+            <w:noProof/>
+          </w:rPr>
+          <w:t>2</w:t>
+        </w:r>
+      </w:fldSimple>
+      <w:r>
+        <w:t>: Web page displayed when user goes to http://localhost:80000</w:t>
+      </w:r>
+    </w:p>
+    <w:p/>
+    <w:p>
+      <w:pPr>
+        <w:keepNext/>
+      </w:pPr>
+      <w:r>
+        <w:rPr>
+          <w:noProof/>
+        </w:rPr>
+        <w:drawing>
+          <wp:inline distT="0" distB="0" distL="0" distR="0" wp14:anchorId="44B0193C" wp14:editId="32C4DF13">
+            <wp:extent cx="3879273" cy="2522772"/>
+            <wp:effectExtent l="0" t="0" r="6985" b="0"/>
+            <wp:docPr id="2" name="Picture 2"/>
+            <wp:cNvGraphicFramePr>
+              <a:graphicFrameLocks xmlns:a="http://schemas.openxmlformats.org/drawingml/2006/main" noChangeAspect="1"/>
+            </wp:cNvGraphicFramePr>
+            <a:graphic xmlns:a="http://schemas.openxmlformats.org/drawingml/2006/main">
+              <a:graphicData uri="http://schemas.openxmlformats.org/drawingml/2006/picture">
+                <pic:pic xmlns:pic="http://schemas.openxmlformats.org/drawingml/2006/picture">
+                  <pic:nvPicPr>
+                    <pic:cNvPr id="1" name=""/>
+                    <pic:cNvPicPr/>
+                  </pic:nvPicPr>
+                  <pic:blipFill>
+                    <a:blip r:embed="rId12"/>
+                    <a:stretch>
+                      <a:fillRect/>
+                    </a:stretch>
+                  </pic:blipFill>
+                  <pic:spPr>
+                    <a:xfrm>
+                      <a:off x="0" y="0"/>
+                      <a:ext cx="3909897" cy="2542687"/>
+                    </a:xfrm>
+                    <a:prstGeom prst="rect">
+                      <a:avLst/>
+                    </a:prstGeom>
+                  </pic:spPr>
+                </pic:pic>
+              </a:graphicData>
+            </a:graphic>
+          </wp:inline>
+        </w:drawing>
+      </w:r>
+    </w:p>
+    <w:p>
+      <w:pPr>
+        <w:pStyle w:val="Caption"/>
+      </w:pPr>
+      <w:r>
+        <w:t xml:space="preserve">Figure </w:t>
+      </w:r>
+      <w:fldSimple w:instr=" SEQ Figure \* ARABIC ">
+        <w:r>
+          <w:rPr>
+            <w:noProof/>
+          </w:rPr>
+          <w:t>3</w:t>
+        </w:r>
+      </w:fldSimple>
+      <w:r>
+        <w:t>: After the user enters "Information Retrieval Class is awesome!" the web server processes the query and it outputs it right back to the client</w:t>
       </w:r>
     </w:p>
     <w:sectPr>
@@ -1477,6 +1715,25 @@
       </w:tblBorders>
     </w:tblPr>
   </w:style>
+  <w:style w:type="paragraph" w:styleId="Caption">
+    <w:name w:val="caption"/>
+    <w:basedOn w:val="Normal"/>
+    <w:next w:val="Normal"/>
+    <w:uiPriority w:val="35"/>
+    <w:unhideWhenUsed/>
+    <w:qFormat/>
+    <w:rsid w:val="006316A0"/>
+    <w:pPr>
+      <w:spacing w:after="200" w:line="240" w:lineRule="auto"/>
+    </w:pPr>
+    <w:rPr>
+      <w:i/>
+      <w:iCs/>
+      <w:color w:val="44546A" w:themeColor="text2"/>
+      <w:sz w:val="18"/>
+      <w:szCs w:val="18"/>
+    </w:rPr>
+  </w:style>
 </w:styles>
 </file>
 
@@ -1746,7 +2003,7 @@
 </file>
 
 <file path=customXml/itemProps1.xml><?xml version="1.0" encoding="utf-8"?>
-<ds:datastoreItem xmlns:ds="http://schemas.openxmlformats.org/officeDocument/2006/customXml" ds:itemID="{40A9DFDB-7987-40E1-8DE5-8449987A8223}">
+<ds:datastoreItem xmlns:ds="http://schemas.openxmlformats.org/officeDocument/2006/customXml" ds:itemID="{50C48F93-A6A0-4B2E-8C04-D434D727ADD3}">
   <ds:schemaRefs>
     <ds:schemaRef ds:uri="http://schemas.openxmlformats.org/officeDocument/2006/bibliography"/>
   </ds:schemaRefs>

</xml_diff>